<commit_message>
corrected version (ellipsis for ommited text added)
</commit_message>
<xml_diff>
--- a/Conversion/Docx/LekJadroBrn.docx
+++ b/Conversion/Docx/LekJadroBrn.docx
@@ -1156,8 +1156,22 @@
         <w:rPr>
           <w:rStyle w:val="Text"/>
         </w:rPr>
-        <w:t xml:space="preserve">múky z jarého žita </w:t>
-      </w:r>
+        <w:t>múky z jarého žita</w:t>
+      </w:r>
+      <w:r>
+        <w:rPr>
+          <w:rStyle w:val="doplnenytext"/>
+        </w:rPr>
+        <w:t>…</w:t>
+      </w:r>
+      <w:r>
+        <w:rPr>
+          <w:rStyle w:val="doplnenytext"/>
+        </w:rPr>
+        <w:t xml:space="preserve"> </w:t>
+      </w:r>
+      <w:bookmarkStart w:id="0" w:name="_GoBack"/>
+      <w:bookmarkEnd w:id="0"/>
       <w:r>
         <w:rPr>
           <w:rStyle w:val="poznamka"/>
@@ -13180,8 +13194,6 @@
         </w:rPr>
         <w:t>u</w:t>
       </w:r>
-      <w:bookmarkStart w:id="0" w:name="_GoBack"/>
-      <w:bookmarkEnd w:id="0"/>
       <w:r>
         <w:rPr>
           <w:rStyle w:val="Text"/>
@@ -54822,7 +54834,7 @@
       <w:rPr>
         <w:rStyle w:val="slostrnky"/>
       </w:rPr>
-      <w:t>39</w:t>
+      <w:t>2</w:t>
     </w:r>
     <w:r>
       <w:rPr>
@@ -55295,8 +55307,8 @@
   <w:style w:type="character" w:default="1" w:styleId="Standardnpsmoodstavce">
     <w:name w:val="Default Paragraph Font"/>
     <w:uiPriority w:val="1"/>
+    <w:semiHidden/>
     <w:unhideWhenUsed/>
-    <w:rsid w:val="000D0DBE"/>
   </w:style>
   <w:style w:type="table" w:default="1" w:styleId="Normlntabulka">
     <w:name w:val="Normal Table"/>
@@ -55318,7 +55330,6 @@
     <w:uiPriority w:val="99"/>
     <w:semiHidden/>
     <w:unhideWhenUsed/>
-    <w:rsid w:val="000D0DBE"/>
   </w:style>
   <w:style w:type="character" w:customStyle="1" w:styleId="biblecislokapitoly">
     <w:name w:val="bible_cislo_kapitoly"/>
@@ -55631,7 +55642,6 @@
     <w:locked/>
     <w:rsid w:val="000D0DBE"/>
     <w:tblPr>
-      <w:tblInd w:w="0" w:type="dxa"/>
       <w:tblBorders>
         <w:top w:val="double" w:sz="6" w:space="0" w:color="000000"/>
         <w:left w:val="double" w:sz="6" w:space="0" w:color="000000"/>
@@ -55640,12 +55650,6 @@
         <w:insideH w:val="single" w:sz="6" w:space="0" w:color="000000"/>
         <w:insideV w:val="single" w:sz="6" w:space="0" w:color="000000"/>
       </w:tblBorders>
-      <w:tblCellMar>
-        <w:top w:w="0" w:type="dxa"/>
-        <w:left w:w="108" w:type="dxa"/>
-        <w:bottom w:w="0" w:type="dxa"/>
-        <w:right w:w="108" w:type="dxa"/>
-      </w:tblCellMar>
     </w:tblPr>
     <w:tcPr>
       <w:shd w:val="clear" w:color="auto" w:fill="auto"/>
@@ -57107,15 +57111,7 @@
     <w:rPr>
       <w:rFonts w:ascii="Times New Roman" w:hAnsi="Times New Roman"/>
     </w:rPr>
-    <w:tblPr>
-      <w:tblInd w:w="0" w:type="dxa"/>
-      <w:tblCellMar>
-        <w:top w:w="0" w:type="dxa"/>
-        <w:left w:w="108" w:type="dxa"/>
-        <w:bottom w:w="0" w:type="dxa"/>
-        <w:right w:w="108" w:type="dxa"/>
-      </w:tblCellMar>
-    </w:tblPr>
+    <w:tblPr/>
     <w:tcPr>
       <w:shd w:val="clear" w:color="auto" w:fill="FDE9D9"/>
     </w:tcPr>

</xml_diff>